<commit_message>
Configuration JPA, configuration java
</commit_message>
<xml_diff>
--- a/enonces/S2 - TP1.docx
+++ b/enonces/S2 - TP1.docx
@@ -4,7 +4,7 @@
   <w:body>
     <w:p>
       <w:pPr>
-        <w:pStyle w:val="Titre"/>
+        <w:pStyle w:val="Title"/>
       </w:pPr>
       <w:r>
         <w:t>S</w:t>
@@ -189,7 +189,7 @@
     </w:p>
     <w:p>
       <w:pPr>
-        <w:pStyle w:val="Titre1"/>
+        <w:pStyle w:val="Heading1"/>
         <w:rPr>
           <w:rFonts w:eastAsia="Calibri"/>
         </w:rPr>
@@ -318,7 +318,7 @@
     </w:p>
     <w:p>
       <w:pPr>
-        <w:pStyle w:val="Titre1"/>
+        <w:pStyle w:val="Heading1"/>
         <w:rPr>
           <w:rFonts w:eastAsia="Calibri"/>
         </w:rPr>
@@ -440,7 +440,7 @@
     </w:p>
     <w:p>
       <w:pPr>
-        <w:pStyle w:val="Titre1"/>
+        <w:pStyle w:val="Heading1"/>
         <w:rPr>
           <w:rFonts w:eastAsia="Calibri"/>
         </w:rPr>
@@ -538,7 +538,7 @@
     </w:p>
     <w:p>
       <w:pPr>
-        <w:pStyle w:val="Paragraphedeliste"/>
+        <w:pStyle w:val="ListParagraph"/>
         <w:numPr>
           <w:ilvl w:val="0"/>
           <w:numId w:val="16"/>
@@ -574,7 +574,7 @@
     </w:p>
     <w:p>
       <w:pPr>
-        <w:pStyle w:val="Paragraphedeliste"/>
+        <w:pStyle w:val="ListParagraph"/>
         <w:numPr>
           <w:ilvl w:val="0"/>
           <w:numId w:val="16"/>
@@ -604,7 +604,7 @@
     </w:p>
     <w:p>
       <w:pPr>
-        <w:pStyle w:val="Paragraphedeliste"/>
+        <w:pStyle w:val="ListParagraph"/>
         <w:numPr>
           <w:ilvl w:val="0"/>
           <w:numId w:val="16"/>
@@ -640,7 +640,7 @@
     </w:p>
     <w:p>
       <w:pPr>
-        <w:pStyle w:val="Paragraphedeliste"/>
+        <w:pStyle w:val="ListParagraph"/>
         <w:numPr>
           <w:ilvl w:val="1"/>
           <w:numId w:val="16"/>
@@ -658,7 +658,7 @@
     </w:p>
     <w:p>
       <w:pPr>
-        <w:pStyle w:val="Paragraphedeliste"/>
+        <w:pStyle w:val="ListParagraph"/>
         <w:numPr>
           <w:ilvl w:val="1"/>
           <w:numId w:val="16"/>
@@ -676,7 +676,7 @@
     </w:p>
     <w:p>
       <w:pPr>
-        <w:pStyle w:val="Paragraphedeliste"/>
+        <w:pStyle w:val="ListParagraph"/>
         <w:numPr>
           <w:ilvl w:val="1"/>
           <w:numId w:val="16"/>
@@ -694,7 +694,7 @@
     </w:p>
     <w:p>
       <w:pPr>
-        <w:pStyle w:val="Paragraphedeliste"/>
+        <w:pStyle w:val="ListParagraph"/>
         <w:numPr>
           <w:ilvl w:val="0"/>
           <w:numId w:val="16"/>
@@ -726,7 +726,7 @@
     </w:p>
     <w:p>
       <w:pPr>
-        <w:pStyle w:val="Paragraphedeliste"/>
+        <w:pStyle w:val="ListParagraph"/>
         <w:numPr>
           <w:ilvl w:val="0"/>
           <w:numId w:val="16"/>
@@ -774,7 +774,7 @@
     </w:p>
     <w:p>
       <w:pPr>
-        <w:pStyle w:val="Paragraphedeliste"/>
+        <w:pStyle w:val="ListParagraph"/>
         <w:numPr>
           <w:ilvl w:val="1"/>
           <w:numId w:val="16"/>
@@ -822,7 +822,7 @@
     </w:p>
     <w:p>
       <w:pPr>
-        <w:pStyle w:val="Paragraphedeliste"/>
+        <w:pStyle w:val="ListParagraph"/>
         <w:numPr>
           <w:ilvl w:val="1"/>
           <w:numId w:val="16"/>
@@ -858,7 +858,7 @@
     </w:p>
     <w:p>
       <w:pPr>
-        <w:pStyle w:val="Paragraphedeliste"/>
+        <w:pStyle w:val="ListParagraph"/>
         <w:numPr>
           <w:ilvl w:val="1"/>
           <w:numId w:val="16"/>
@@ -898,7 +898,7 @@
     </w:p>
     <w:p>
       <w:pPr>
-        <w:pStyle w:val="Paragraphedeliste"/>
+        <w:pStyle w:val="ListParagraph"/>
         <w:numPr>
           <w:ilvl w:val="1"/>
           <w:numId w:val="16"/>
@@ -916,7 +916,7 @@
     </w:p>
     <w:p>
       <w:pPr>
-        <w:pStyle w:val="Paragraphedeliste"/>
+        <w:pStyle w:val="ListParagraph"/>
         <w:numPr>
           <w:ilvl w:val="1"/>
           <w:numId w:val="16"/>
@@ -934,7 +934,7 @@
     </w:p>
     <w:p>
       <w:pPr>
-        <w:pStyle w:val="Paragraphedeliste"/>
+        <w:pStyle w:val="ListParagraph"/>
         <w:numPr>
           <w:ilvl w:val="1"/>
           <w:numId w:val="16"/>
@@ -974,7 +974,7 @@
     </w:p>
     <w:p>
       <w:pPr>
-        <w:pStyle w:val="Paragraphedeliste"/>
+        <w:pStyle w:val="ListParagraph"/>
         <w:numPr>
           <w:ilvl w:val="1"/>
           <w:numId w:val="16"/>
@@ -992,7 +992,7 @@
     </w:p>
     <w:p>
       <w:pPr>
-        <w:pStyle w:val="Paragraphedeliste"/>
+        <w:pStyle w:val="ListParagraph"/>
         <w:numPr>
           <w:ilvl w:val="1"/>
           <w:numId w:val="16"/>
@@ -1010,7 +1010,7 @@
     </w:p>
     <w:p>
       <w:pPr>
-        <w:pStyle w:val="Paragraphedeliste"/>
+        <w:pStyle w:val="ListParagraph"/>
         <w:numPr>
           <w:ilvl w:val="1"/>
           <w:numId w:val="16"/>
@@ -1028,7 +1028,7 @@
     </w:p>
     <w:p>
       <w:pPr>
-        <w:pStyle w:val="Paragraphedeliste"/>
+        <w:pStyle w:val="ListParagraph"/>
         <w:numPr>
           <w:ilvl w:val="1"/>
           <w:numId w:val="16"/>
@@ -1046,7 +1046,7 @@
     </w:p>
     <w:p>
       <w:pPr>
-        <w:pStyle w:val="Paragraphedeliste"/>
+        <w:pStyle w:val="ListParagraph"/>
         <w:rPr>
           <w:b/>
           <w:bCs/>
@@ -1061,7 +1061,7 @@
     </w:p>
     <w:p>
       <w:pPr>
-        <w:pStyle w:val="Paragraphedeliste"/>
+        <w:pStyle w:val="ListParagraph"/>
         <w:jc w:val="center"/>
         <w:rPr>
           <w:b/>
@@ -1072,7 +1072,7 @@
     </w:p>
     <w:p>
       <w:pPr>
-        <w:pStyle w:val="Paragraphedeliste"/>
+        <w:pStyle w:val="ListParagraph"/>
         <w:jc w:val="center"/>
         <w:rPr>
           <w:b/>
@@ -1107,7 +1107,7 @@
     </w:p>
     <w:p>
       <w:pPr>
-        <w:pStyle w:val="Paragraphedeliste"/>
+        <w:pStyle w:val="ListParagraph"/>
         <w:jc w:val="center"/>
         <w:rPr>
           <w:b/>
@@ -1133,7 +1133,7 @@
     </w:p>
     <w:p>
       <w:pPr>
-        <w:pStyle w:val="Titre1"/>
+        <w:pStyle w:val="Heading1"/>
       </w:pPr>
     </w:p>
     <w:p>
@@ -1154,7 +1154,7 @@
     </w:p>
     <w:p>
       <w:pPr>
-        <w:pStyle w:val="Titre1"/>
+        <w:pStyle w:val="Heading1"/>
         <w:rPr>
           <w:rFonts w:eastAsia="Calibri"/>
         </w:rPr>
@@ -1229,7 +1229,7 @@
     </w:p>
     <w:p>
       <w:pPr>
-        <w:pStyle w:val="Paragraphedeliste"/>
+        <w:pStyle w:val="ListParagraph"/>
         <w:numPr>
           <w:ilvl w:val="0"/>
           <w:numId w:val="17"/>
@@ -1259,7 +1259,7 @@
     </w:p>
     <w:p>
       <w:pPr>
-        <w:pStyle w:val="Paragraphedeliste"/>
+        <w:pStyle w:val="ListParagraph"/>
         <w:numPr>
           <w:ilvl w:val="0"/>
           <w:numId w:val="17"/>
@@ -1276,7 +1276,7 @@
     </w:p>
     <w:p>
       <w:pPr>
-        <w:pStyle w:val="Paragraphedeliste"/>
+        <w:pStyle w:val="ListParagraph"/>
         <w:numPr>
           <w:ilvl w:val="0"/>
           <w:numId w:val="17"/>
@@ -1295,7 +1295,7 @@
     </w:p>
     <w:p>
       <w:pPr>
-        <w:pStyle w:val="Paragraphedeliste"/>
+        <w:pStyle w:val="ListParagraph"/>
         <w:numPr>
           <w:ilvl w:val="0"/>
           <w:numId w:val="17"/>
@@ -1320,7 +1320,7 @@
     </w:p>
     <w:p>
       <w:pPr>
-        <w:pStyle w:val="Paragraphedeliste"/>
+        <w:pStyle w:val="ListParagraph"/>
         <w:numPr>
           <w:ilvl w:val="0"/>
           <w:numId w:val="17"/>
@@ -1389,7 +1389,7 @@
     </w:p>
     <w:p>
       <w:pPr>
-        <w:pStyle w:val="Paragraphedeliste"/>
+        <w:pStyle w:val="ListParagraph"/>
         <w:numPr>
           <w:ilvl w:val="0"/>
           <w:numId w:val="18"/>
@@ -1407,7 +1407,7 @@
     </w:p>
     <w:p>
       <w:pPr>
-        <w:pStyle w:val="Paragraphedeliste"/>
+        <w:pStyle w:val="ListParagraph"/>
         <w:numPr>
           <w:ilvl w:val="0"/>
           <w:numId w:val="18"/>
@@ -1419,7 +1419,7 @@
     </w:p>
     <w:p>
       <w:pPr>
-        <w:pStyle w:val="Paragraphedeliste"/>
+        <w:pStyle w:val="ListParagraph"/>
         <w:numPr>
           <w:ilvl w:val="1"/>
           <w:numId w:val="18"/>
@@ -1440,7 +1440,7 @@
     </w:p>
     <w:p>
       <w:pPr>
-        <w:pStyle w:val="Paragraphedeliste"/>
+        <w:pStyle w:val="ListParagraph"/>
         <w:numPr>
           <w:ilvl w:val="1"/>
           <w:numId w:val="18"/>
@@ -1463,7 +1463,7 @@
     </w:p>
     <w:p>
       <w:pPr>
-        <w:pStyle w:val="Paragraphedeliste"/>
+        <w:pStyle w:val="ListParagraph"/>
         <w:numPr>
           <w:ilvl w:val="1"/>
           <w:numId w:val="18"/>
@@ -1484,7 +1484,7 @@
     </w:p>
     <w:p>
       <w:pPr>
-        <w:pStyle w:val="Paragraphedeliste"/>
+        <w:pStyle w:val="ListParagraph"/>
         <w:numPr>
           <w:ilvl w:val="1"/>
           <w:numId w:val="18"/>
@@ -1597,7 +1597,7 @@
     </w:p>
     <w:p>
       <w:pPr>
-        <w:pStyle w:val="Titre1"/>
+        <w:pStyle w:val="Heading1"/>
         <w:rPr>
           <w:rFonts w:eastAsia="Calibri"/>
         </w:rPr>
@@ -1714,6 +1714,12 @@
         </w:rPr>
         <w:t>.</w:t>
       </w:r>
+      <w:r>
+        <w:rPr>
+          <w:rFonts w:ascii="Calibri" w:eastAsia="Calibri" w:hAnsi="Calibri" w:cs="Calibri"/>
+        </w:rPr>
+        <w:t xml:space="preserve"> </w:t>
+      </w:r>
     </w:p>
     <w:p>
       <w:r>
@@ -1722,7 +1728,7 @@
     </w:p>
     <w:p>
       <w:pPr>
-        <w:pStyle w:val="Paragraphedeliste"/>
+        <w:pStyle w:val="ListParagraph"/>
         <w:numPr>
           <w:ilvl w:val="0"/>
           <w:numId w:val="22"/>
@@ -1738,7 +1744,7 @@
     </w:p>
     <w:p>
       <w:pPr>
-        <w:pStyle w:val="Paragraphedeliste"/>
+        <w:pStyle w:val="ListParagraph"/>
         <w:numPr>
           <w:ilvl w:val="0"/>
           <w:numId w:val="22"/>
@@ -1754,7 +1760,7 @@
     </w:p>
     <w:p>
       <w:pPr>
-        <w:pStyle w:val="Paragraphedeliste"/>
+        <w:pStyle w:val="ListParagraph"/>
         <w:numPr>
           <w:ilvl w:val="0"/>
           <w:numId w:val="22"/>
@@ -1770,7 +1776,7 @@
     </w:p>
     <w:p>
       <w:pPr>
-        <w:pStyle w:val="Paragraphedeliste"/>
+        <w:pStyle w:val="ListParagraph"/>
         <w:numPr>
           <w:ilvl w:val="0"/>
           <w:numId w:val="22"/>
@@ -1807,7 +1813,7 @@
     </w:p>
     <w:p>
       <w:pPr>
-        <w:pStyle w:val="Titre2"/>
+        <w:pStyle w:val="Heading2"/>
         <w:rPr>
           <w:rFonts w:eastAsia="Calibri"/>
         </w:rPr>
@@ -1821,7 +1827,7 @@
     </w:p>
     <w:p>
       <w:pPr>
-        <w:pStyle w:val="Paragraphedeliste"/>
+        <w:pStyle w:val="ListParagraph"/>
         <w:numPr>
           <w:ilvl w:val="0"/>
           <w:numId w:val="24"/>
@@ -1836,7 +1842,7 @@
     </w:p>
     <w:p>
       <w:pPr>
-        <w:pStyle w:val="Paragraphedeliste"/>
+        <w:pStyle w:val="ListParagraph"/>
         <w:numPr>
           <w:ilvl w:val="0"/>
           <w:numId w:val="24"/>
@@ -1879,7 +1885,7 @@
     </w:p>
     <w:p>
       <w:pPr>
-        <w:pStyle w:val="Paragraphedeliste"/>
+        <w:pStyle w:val="ListParagraph"/>
         <w:numPr>
           <w:ilvl w:val="0"/>
           <w:numId w:val="24"/>
@@ -1897,7 +1903,7 @@
     </w:p>
     <w:p>
       <w:pPr>
-        <w:pStyle w:val="Paragraphedeliste"/>
+        <w:pStyle w:val="ListParagraph"/>
         <w:numPr>
           <w:ilvl w:val="0"/>
           <w:numId w:val="24"/>
@@ -1946,7 +1952,7 @@
     </w:p>
     <w:p>
       <w:pPr>
-        <w:pStyle w:val="Paragraphedeliste"/>
+        <w:pStyle w:val="ListParagraph"/>
         <w:numPr>
           <w:ilvl w:val="0"/>
           <w:numId w:val="24"/>
@@ -1982,7 +1988,7 @@
     </w:p>
     <w:p>
       <w:pPr>
-        <w:pStyle w:val="Titre2"/>
+        <w:pStyle w:val="Heading2"/>
         <w:rPr>
           <w:rFonts w:eastAsia="Calibri"/>
         </w:rPr>
@@ -1996,7 +2002,7 @@
     </w:p>
     <w:p>
       <w:pPr>
-        <w:pStyle w:val="Paragraphedeliste"/>
+        <w:pStyle w:val="ListParagraph"/>
         <w:numPr>
           <w:ilvl w:val="0"/>
           <w:numId w:val="26"/>
@@ -2084,7 +2090,7 @@
     </w:p>
     <w:p>
       <w:pPr>
-        <w:pStyle w:val="Paragraphedeliste"/>
+        <w:pStyle w:val="ListParagraph"/>
         <w:numPr>
           <w:ilvl w:val="1"/>
           <w:numId w:val="26"/>
@@ -2104,7 +2110,7 @@
     </w:p>
     <w:p>
       <w:pPr>
-        <w:pStyle w:val="Paragraphedeliste"/>
+        <w:pStyle w:val="ListParagraph"/>
         <w:numPr>
           <w:ilvl w:val="0"/>
           <w:numId w:val="26"/>
@@ -2137,7 +2143,7 @@
     </w:p>
     <w:p>
       <w:pPr>
-        <w:pStyle w:val="Paragraphedeliste"/>
+        <w:pStyle w:val="ListParagraph"/>
         <w:numPr>
           <w:ilvl w:val="0"/>
           <w:numId w:val="26"/>
@@ -2206,7 +2212,7 @@
     </w:p>
     <w:p>
       <w:pPr>
-        <w:pStyle w:val="Paragraphedeliste"/>
+        <w:pStyle w:val="ListParagraph"/>
         <w:numPr>
           <w:ilvl w:val="1"/>
           <w:numId w:val="26"/>
@@ -2237,7 +2243,7 @@
     </w:p>
     <w:p>
       <w:pPr>
-        <w:pStyle w:val="Paragraphedeliste"/>
+        <w:pStyle w:val="ListParagraph"/>
         <w:numPr>
           <w:ilvl w:val="0"/>
           <w:numId w:val="26"/>
@@ -2312,7 +2318,7 @@
     </w:p>
     <w:p>
       <w:pPr>
-        <w:pStyle w:val="Paragraphedeliste"/>
+        <w:pStyle w:val="ListParagraph"/>
         <w:numPr>
           <w:ilvl w:val="1"/>
           <w:numId w:val="26"/>
@@ -2332,17 +2338,17 @@
     </w:p>
     <w:p>
       <w:pPr>
-        <w:pStyle w:val="Paragraphedeliste"/>
-      </w:pPr>
-    </w:p>
-    <w:p>
-      <w:pPr>
-        <w:pStyle w:val="Paragraphedeliste"/>
-      </w:pPr>
-    </w:p>
-    <w:p>
-      <w:pPr>
-        <w:pStyle w:val="Titre2"/>
+        <w:pStyle w:val="ListParagraph"/>
+      </w:pPr>
+    </w:p>
+    <w:p>
+      <w:pPr>
+        <w:pStyle w:val="ListParagraph"/>
+      </w:pPr>
+    </w:p>
+    <w:p>
+      <w:pPr>
+        <w:pStyle w:val="Heading2"/>
       </w:pPr>
       <w:r>
         <w:t>Travail à réaliser</w:t>
@@ -2594,7 +2600,7 @@
     </w:p>
     <w:p>
       <w:pPr>
-        <w:pStyle w:val="Titre1"/>
+        <w:pStyle w:val="Heading1"/>
       </w:pPr>
       <w:r>
         <w:lastRenderedPageBreak/>
@@ -2603,7 +2609,7 @@
     </w:p>
     <w:p>
       <w:pPr>
-        <w:pStyle w:val="Paragraphedeliste"/>
+        <w:pStyle w:val="ListParagraph"/>
         <w:numPr>
           <w:ilvl w:val="0"/>
           <w:numId w:val="20"/>
@@ -2699,7 +2705,7 @@
 <w:ftr xmlns:wpc="http://schemas.microsoft.com/office/word/2010/wordprocessingCanvas" xmlns:cx="http://schemas.microsoft.com/office/drawing/2014/chartex" xmlns:cx1="http://schemas.microsoft.com/office/drawing/2015/9/8/chartex" xmlns:cx2="http://schemas.microsoft.com/office/drawing/2015/10/21/chartex" xmlns:cx3="http://schemas.microsoft.com/office/drawing/2016/5/9/chartex" xmlns:cx4="http://schemas.microsoft.com/office/drawing/2016/5/10/chartex" xmlns:cx5="http://schemas.microsoft.com/office/drawing/2016/5/11/chartex" xmlns:cx6="http://schemas.microsoft.com/office/drawing/2016/5/12/chartex" xmlns:cx7="http://schemas.microsoft.com/office/drawing/2016/5/13/chartex" xmlns:cx8="http://schemas.microsoft.com/office/drawing/2016/5/14/chartex" xmlns:mc="http://schemas.openxmlformats.org/markup-compatibility/2006" xmlns:aink="http://schemas.microsoft.com/office/drawing/2016/ink" xmlns:am3d="http://schemas.microsoft.com/office/drawing/2017/model3d" xmlns:o="urn:schemas-microsoft-com:office:office" xmlns:oel="http://schemas.microsoft.com/office/2019/extlst" xmlns:r="http://schemas.openxmlformats.org/officeDocument/2006/relationships" xmlns:m="http://schemas.openxmlformats.org/officeDocument/2006/math" xmlns:v="urn:schemas-microsoft-com:vml" xmlns:wp14="http://schemas.microsoft.com/office/word/2010/wordprocessingDrawing" xmlns:wp="http://schemas.openxmlformats.org/drawingml/2006/wordprocessingDrawing" xmlns:w10="urn:schemas-microsoft-com:office:word" xmlns:w="http://schemas.openxmlformats.org/wordprocessingml/2006/main" xmlns:w14="http://schemas.microsoft.com/office/word/2010/wordml" xmlns:w15="http://schemas.microsoft.com/office/word/2012/wordml" xmlns:w16cex="http://schemas.microsoft.com/office/word/2018/wordml/cex" xmlns:w16cid="http://schemas.microsoft.com/office/word/2016/wordml/cid" xmlns:w16="http://schemas.microsoft.com/office/word/2018/wordml" xmlns:w16du="http://schemas.microsoft.com/office/word/2023/wordml/word16du" xmlns:w16sdtdh="http://schemas.microsoft.com/office/word/2020/wordml/sdtdatahash" xmlns:w16sdtfl="http://schemas.microsoft.com/office/word/2024/wordml/sdtformatlock" xmlns:w16se="http://schemas.microsoft.com/office/word/2015/wordml/symex" xmlns:wpg="http://schemas.microsoft.com/office/word/2010/wordprocessingGroup" xmlns:wpi="http://schemas.microsoft.com/office/word/2010/wordprocessingInk" xmlns:wne="http://schemas.microsoft.com/office/word/2006/wordml" xmlns:wps="http://schemas.microsoft.com/office/word/2010/wordprocessingShape" mc:Ignorable="w14 w15 w16se w16cid w16 w16cex w16sdtdh w16sdtfl w16du wp14">
   <w:p>
     <w:pPr>
-      <w:pStyle w:val="En-tte"/>
+      <w:pStyle w:val="Header"/>
       <w:pBdr>
         <w:top w:val="single" w:sz="4" w:space="1" w:color="auto"/>
       </w:pBdr>
@@ -2771,7 +2777,7 @@
         </w:tcPr>
         <w:p>
           <w:pPr>
-            <w:pStyle w:val="En-tte"/>
+            <w:pStyle w:val="Header"/>
             <w:ind w:left="-115"/>
           </w:pPr>
         </w:p>
@@ -2782,7 +2788,7 @@
         </w:tcPr>
         <w:p>
           <w:pPr>
-            <w:pStyle w:val="En-tte"/>
+            <w:pStyle w:val="Header"/>
             <w:jc w:val="center"/>
           </w:pPr>
         </w:p>
@@ -2793,7 +2799,7 @@
         </w:tcPr>
         <w:p>
           <w:pPr>
-            <w:pStyle w:val="En-tte"/>
+            <w:pStyle w:val="Header"/>
             <w:ind w:right="-115"/>
             <w:jc w:val="right"/>
           </w:pPr>
@@ -2803,7 +2809,7 @@
   </w:tbl>
   <w:p>
     <w:pPr>
-      <w:pStyle w:val="En-tte"/>
+      <w:pStyle w:val="Header"/>
     </w:pPr>
   </w:p>
 </w:hdr>
@@ -6391,11 +6397,11 @@
     <w:qFormat/>
     <w:rsid w:val="00200014"/>
   </w:style>
-  <w:style w:type="paragraph" w:styleId="Titre1">
+  <w:style w:type="paragraph" w:styleId="Heading1">
     <w:name w:val="heading 1"/>
     <w:basedOn w:val="Normal"/>
     <w:next w:val="Normal"/>
-    <w:link w:val="Titre1Car"/>
+    <w:link w:val="Heading1Char"/>
     <w:uiPriority w:val="9"/>
     <w:qFormat/>
     <w:rsid w:val="00DC3DE7"/>
@@ -6412,11 +6418,11 @@
       <w:szCs w:val="32"/>
     </w:rPr>
   </w:style>
-  <w:style w:type="paragraph" w:styleId="Titre2">
+  <w:style w:type="paragraph" w:styleId="Heading2">
     <w:name w:val="heading 2"/>
     <w:basedOn w:val="Normal"/>
     <w:next w:val="Normal"/>
-    <w:link w:val="Titre2Car"/>
+    <w:link w:val="Heading2Char"/>
     <w:uiPriority w:val="9"/>
     <w:unhideWhenUsed/>
     <w:qFormat/>
@@ -6434,11 +6440,11 @@
       <w:szCs w:val="26"/>
     </w:rPr>
   </w:style>
-  <w:style w:type="paragraph" w:styleId="Titre3">
+  <w:style w:type="paragraph" w:styleId="Heading3">
     <w:name w:val="heading 3"/>
     <w:basedOn w:val="Normal"/>
     <w:next w:val="Normal"/>
-    <w:link w:val="Titre3Car"/>
+    <w:link w:val="Heading3Char"/>
     <w:uiPriority w:val="9"/>
     <w:semiHidden/>
     <w:unhideWhenUsed/>
@@ -6457,13 +6463,13 @@
       <w:szCs w:val="24"/>
     </w:rPr>
   </w:style>
-  <w:style w:type="character" w:default="1" w:styleId="Policepardfaut">
+  <w:style w:type="character" w:default="1" w:styleId="DefaultParagraphFont">
     <w:name w:val="Default Paragraph Font"/>
     <w:uiPriority w:val="1"/>
     <w:semiHidden/>
     <w:unhideWhenUsed/>
   </w:style>
-  <w:style w:type="table" w:default="1" w:styleId="TableauNormal">
+  <w:style w:type="table" w:default="1" w:styleId="TableNormal">
     <w:name w:val="Normal Table"/>
     <w:uiPriority w:val="99"/>
     <w:semiHidden/>
@@ -6478,17 +6484,17 @@
       </w:tblCellMar>
     </w:tblPr>
   </w:style>
-  <w:style w:type="numbering" w:default="1" w:styleId="Aucuneliste">
+  <w:style w:type="numbering" w:default="1" w:styleId="NoList">
     <w:name w:val="No List"/>
     <w:uiPriority w:val="99"/>
     <w:semiHidden/>
     <w:unhideWhenUsed/>
   </w:style>
-  <w:style w:type="paragraph" w:styleId="Titre">
+  <w:style w:type="paragraph" w:styleId="Title">
     <w:name w:val="Title"/>
     <w:basedOn w:val="Normal"/>
     <w:next w:val="Normal"/>
-    <w:link w:val="TitreCar"/>
+    <w:link w:val="TitleChar"/>
     <w:uiPriority w:val="10"/>
     <w:qFormat/>
     <w:rsid w:val="00DC3DE7"/>
@@ -6505,10 +6511,10 @@
       <w:szCs w:val="56"/>
     </w:rPr>
   </w:style>
-  <w:style w:type="character" w:customStyle="1" w:styleId="TitreCar">
-    <w:name w:val="Titre Car"/>
-    <w:basedOn w:val="Policepardfaut"/>
-    <w:link w:val="Titre"/>
+  <w:style w:type="character" w:customStyle="1" w:styleId="TitleChar">
+    <w:name w:val="Title Char"/>
+    <w:basedOn w:val="DefaultParagraphFont"/>
+    <w:link w:val="Title"/>
     <w:uiPriority w:val="10"/>
     <w:rsid w:val="00DC3DE7"/>
     <w:rPr>
@@ -6519,10 +6525,10 @@
       <w:szCs w:val="56"/>
     </w:rPr>
   </w:style>
-  <w:style w:type="paragraph" w:styleId="En-tte">
+  <w:style w:type="paragraph" w:styleId="Header">
     <w:name w:val="header"/>
     <w:basedOn w:val="Normal"/>
-    <w:link w:val="En-tteCar"/>
+    <w:link w:val="HeaderChar"/>
     <w:uiPriority w:val="99"/>
     <w:unhideWhenUsed/>
     <w:rsid w:val="00DC3DE7"/>
@@ -6534,17 +6540,17 @@
       <w:spacing w:after="0" w:line="240" w:lineRule="auto"/>
     </w:pPr>
   </w:style>
-  <w:style w:type="character" w:customStyle="1" w:styleId="En-tteCar">
-    <w:name w:val="En-tête Car"/>
-    <w:basedOn w:val="Policepardfaut"/>
-    <w:link w:val="En-tte"/>
+  <w:style w:type="character" w:customStyle="1" w:styleId="HeaderChar">
+    <w:name w:val="Header Char"/>
+    <w:basedOn w:val="DefaultParagraphFont"/>
+    <w:link w:val="Header"/>
     <w:uiPriority w:val="99"/>
     <w:rsid w:val="00DC3DE7"/>
   </w:style>
-  <w:style w:type="paragraph" w:styleId="Pieddepage">
+  <w:style w:type="paragraph" w:styleId="Footer">
     <w:name w:val="footer"/>
     <w:basedOn w:val="Normal"/>
-    <w:link w:val="PieddepageCar"/>
+    <w:link w:val="FooterChar"/>
     <w:uiPriority w:val="99"/>
     <w:unhideWhenUsed/>
     <w:rsid w:val="00DC3DE7"/>
@@ -6556,17 +6562,17 @@
       <w:spacing w:after="0" w:line="240" w:lineRule="auto"/>
     </w:pPr>
   </w:style>
-  <w:style w:type="character" w:customStyle="1" w:styleId="PieddepageCar">
-    <w:name w:val="Pied de page Car"/>
-    <w:basedOn w:val="Policepardfaut"/>
-    <w:link w:val="Pieddepage"/>
+  <w:style w:type="character" w:customStyle="1" w:styleId="FooterChar">
+    <w:name w:val="Footer Char"/>
+    <w:basedOn w:val="DefaultParagraphFont"/>
+    <w:link w:val="Footer"/>
     <w:uiPriority w:val="99"/>
     <w:rsid w:val="00DC3DE7"/>
   </w:style>
-  <w:style w:type="character" w:customStyle="1" w:styleId="Titre1Car">
-    <w:name w:val="Titre 1 Car"/>
-    <w:basedOn w:val="Policepardfaut"/>
-    <w:link w:val="Titre1"/>
+  <w:style w:type="character" w:customStyle="1" w:styleId="Heading1Char">
+    <w:name w:val="Heading 1 Char"/>
+    <w:basedOn w:val="DefaultParagraphFont"/>
+    <w:link w:val="Heading1"/>
     <w:uiPriority w:val="9"/>
     <w:rsid w:val="00DC3DE7"/>
     <w:rPr>
@@ -6576,7 +6582,7 @@
       <w:szCs w:val="32"/>
     </w:rPr>
   </w:style>
-  <w:style w:type="paragraph" w:styleId="Paragraphedeliste">
+  <w:style w:type="paragraph" w:styleId="ListParagraph">
     <w:name w:val="List Paragraph"/>
     <w:basedOn w:val="Normal"/>
     <w:uiPriority w:val="34"/>
@@ -6587,9 +6593,9 @@
       <w:contextualSpacing/>
     </w:pPr>
   </w:style>
-  <w:style w:type="character" w:styleId="Lienhypertexte">
+  <w:style w:type="character" w:styleId="Hyperlink">
     <w:name w:val="Hyperlink"/>
-    <w:basedOn w:val="Policepardfaut"/>
+    <w:basedOn w:val="DefaultParagraphFont"/>
     <w:uiPriority w:val="99"/>
     <w:unhideWhenUsed/>
     <w:rsid w:val="009014AD"/>
@@ -6598,9 +6604,9 @@
       <w:u w:val="single"/>
     </w:rPr>
   </w:style>
-  <w:style w:type="table" w:styleId="Grilledutableau">
+  <w:style w:type="table" w:styleId="TableGrid">
     <w:name w:val="Table Grid"/>
-    <w:basedOn w:val="TableauNormal"/>
+    <w:basedOn w:val="TableNormal"/>
     <w:uiPriority w:val="59"/>
     <w:rsid w:val="00FB4123"/>
     <w:pPr>
@@ -6617,10 +6623,10 @@
       </w:tblBorders>
     </w:tblPr>
   </w:style>
-  <w:style w:type="character" w:customStyle="1" w:styleId="Titre3Car">
-    <w:name w:val="Titre 3 Car"/>
-    <w:basedOn w:val="Policepardfaut"/>
-    <w:link w:val="Titre3"/>
+  <w:style w:type="character" w:customStyle="1" w:styleId="Heading3Char">
+    <w:name w:val="Heading 3 Char"/>
+    <w:basedOn w:val="DefaultParagraphFont"/>
+    <w:link w:val="Heading3"/>
     <w:uiPriority w:val="9"/>
     <w:semiHidden/>
     <w:rsid w:val="003F3FB9"/>
@@ -6631,10 +6637,10 @@
       <w:szCs w:val="24"/>
     </w:rPr>
   </w:style>
-  <w:style w:type="character" w:customStyle="1" w:styleId="Titre2Car">
-    <w:name w:val="Titre 2 Car"/>
-    <w:basedOn w:val="Policepardfaut"/>
-    <w:link w:val="Titre2"/>
+  <w:style w:type="character" w:customStyle="1" w:styleId="Heading2Char">
+    <w:name w:val="Heading 2 Char"/>
+    <w:basedOn w:val="DefaultParagraphFont"/>
+    <w:link w:val="Heading2"/>
     <w:uiPriority w:val="9"/>
     <w:rsid w:val="00E96A97"/>
     <w:rPr>

</xml_diff>

<commit_message>
Ajout des classe pour le JPA maine
</commit_message>
<xml_diff>
--- a/enonces/S2 - TP1.docx
+++ b/enonces/S2 - TP1.docx
@@ -4,7 +4,7 @@
   <w:body>
     <w:p>
       <w:pPr>
-        <w:pStyle w:val="Title"/>
+        <w:pStyle w:val="Titre"/>
       </w:pPr>
       <w:r>
         <w:t>S</w:t>
@@ -189,7 +189,7 @@
     </w:p>
     <w:p>
       <w:pPr>
-        <w:pStyle w:val="Heading1"/>
+        <w:pStyle w:val="Titre1"/>
         <w:rPr>
           <w:rFonts w:eastAsia="Calibri"/>
         </w:rPr>
@@ -318,7 +318,7 @@
     </w:p>
     <w:p>
       <w:pPr>
-        <w:pStyle w:val="Heading1"/>
+        <w:pStyle w:val="Titre1"/>
         <w:rPr>
           <w:rFonts w:eastAsia="Calibri"/>
         </w:rPr>
@@ -440,7 +440,7 @@
     </w:p>
     <w:p>
       <w:pPr>
-        <w:pStyle w:val="Heading1"/>
+        <w:pStyle w:val="Titre1"/>
         <w:rPr>
           <w:rFonts w:eastAsia="Calibri"/>
         </w:rPr>
@@ -538,7 +538,7 @@
     </w:p>
     <w:p>
       <w:pPr>
-        <w:pStyle w:val="ListParagraph"/>
+        <w:pStyle w:val="Paragraphedeliste"/>
         <w:numPr>
           <w:ilvl w:val="0"/>
           <w:numId w:val="16"/>
@@ -574,7 +574,7 @@
     </w:p>
     <w:p>
       <w:pPr>
-        <w:pStyle w:val="ListParagraph"/>
+        <w:pStyle w:val="Paragraphedeliste"/>
         <w:numPr>
           <w:ilvl w:val="0"/>
           <w:numId w:val="16"/>
@@ -604,7 +604,7 @@
     </w:p>
     <w:p>
       <w:pPr>
-        <w:pStyle w:val="ListParagraph"/>
+        <w:pStyle w:val="Paragraphedeliste"/>
         <w:numPr>
           <w:ilvl w:val="0"/>
           <w:numId w:val="16"/>
@@ -640,7 +640,7 @@
     </w:p>
     <w:p>
       <w:pPr>
-        <w:pStyle w:val="ListParagraph"/>
+        <w:pStyle w:val="Paragraphedeliste"/>
         <w:numPr>
           <w:ilvl w:val="1"/>
           <w:numId w:val="16"/>
@@ -658,7 +658,7 @@
     </w:p>
     <w:p>
       <w:pPr>
-        <w:pStyle w:val="ListParagraph"/>
+        <w:pStyle w:val="Paragraphedeliste"/>
         <w:numPr>
           <w:ilvl w:val="1"/>
           <w:numId w:val="16"/>
@@ -676,7 +676,7 @@
     </w:p>
     <w:p>
       <w:pPr>
-        <w:pStyle w:val="ListParagraph"/>
+        <w:pStyle w:val="Paragraphedeliste"/>
         <w:numPr>
           <w:ilvl w:val="1"/>
           <w:numId w:val="16"/>
@@ -694,7 +694,7 @@
     </w:p>
     <w:p>
       <w:pPr>
-        <w:pStyle w:val="ListParagraph"/>
+        <w:pStyle w:val="Paragraphedeliste"/>
         <w:numPr>
           <w:ilvl w:val="0"/>
           <w:numId w:val="16"/>
@@ -726,7 +726,7 @@
     </w:p>
     <w:p>
       <w:pPr>
-        <w:pStyle w:val="ListParagraph"/>
+        <w:pStyle w:val="Paragraphedeliste"/>
         <w:numPr>
           <w:ilvl w:val="0"/>
           <w:numId w:val="16"/>
@@ -774,7 +774,7 @@
     </w:p>
     <w:p>
       <w:pPr>
-        <w:pStyle w:val="ListParagraph"/>
+        <w:pStyle w:val="Paragraphedeliste"/>
         <w:numPr>
           <w:ilvl w:val="1"/>
           <w:numId w:val="16"/>
@@ -822,7 +822,7 @@
     </w:p>
     <w:p>
       <w:pPr>
-        <w:pStyle w:val="ListParagraph"/>
+        <w:pStyle w:val="Paragraphedeliste"/>
         <w:numPr>
           <w:ilvl w:val="1"/>
           <w:numId w:val="16"/>
@@ -858,7 +858,7 @@
     </w:p>
     <w:p>
       <w:pPr>
-        <w:pStyle w:val="ListParagraph"/>
+        <w:pStyle w:val="Paragraphedeliste"/>
         <w:numPr>
           <w:ilvl w:val="1"/>
           <w:numId w:val="16"/>
@@ -898,7 +898,7 @@
     </w:p>
     <w:p>
       <w:pPr>
-        <w:pStyle w:val="ListParagraph"/>
+        <w:pStyle w:val="Paragraphedeliste"/>
         <w:numPr>
           <w:ilvl w:val="1"/>
           <w:numId w:val="16"/>
@@ -916,7 +916,7 @@
     </w:p>
     <w:p>
       <w:pPr>
-        <w:pStyle w:val="ListParagraph"/>
+        <w:pStyle w:val="Paragraphedeliste"/>
         <w:numPr>
           <w:ilvl w:val="1"/>
           <w:numId w:val="16"/>
@@ -934,7 +934,7 @@
     </w:p>
     <w:p>
       <w:pPr>
-        <w:pStyle w:val="ListParagraph"/>
+        <w:pStyle w:val="Paragraphedeliste"/>
         <w:numPr>
           <w:ilvl w:val="1"/>
           <w:numId w:val="16"/>
@@ -974,7 +974,7 @@
     </w:p>
     <w:p>
       <w:pPr>
-        <w:pStyle w:val="ListParagraph"/>
+        <w:pStyle w:val="Paragraphedeliste"/>
         <w:numPr>
           <w:ilvl w:val="1"/>
           <w:numId w:val="16"/>
@@ -992,7 +992,7 @@
     </w:p>
     <w:p>
       <w:pPr>
-        <w:pStyle w:val="ListParagraph"/>
+        <w:pStyle w:val="Paragraphedeliste"/>
         <w:numPr>
           <w:ilvl w:val="1"/>
           <w:numId w:val="16"/>
@@ -1010,7 +1010,7 @@
     </w:p>
     <w:p>
       <w:pPr>
-        <w:pStyle w:val="ListParagraph"/>
+        <w:pStyle w:val="Paragraphedeliste"/>
         <w:numPr>
           <w:ilvl w:val="1"/>
           <w:numId w:val="16"/>
@@ -1028,7 +1028,7 @@
     </w:p>
     <w:p>
       <w:pPr>
-        <w:pStyle w:val="ListParagraph"/>
+        <w:pStyle w:val="Paragraphedeliste"/>
         <w:numPr>
           <w:ilvl w:val="1"/>
           <w:numId w:val="16"/>
@@ -1046,7 +1046,7 @@
     </w:p>
     <w:p>
       <w:pPr>
-        <w:pStyle w:val="ListParagraph"/>
+        <w:pStyle w:val="Paragraphedeliste"/>
         <w:rPr>
           <w:b/>
           <w:bCs/>
@@ -1061,7 +1061,7 @@
     </w:p>
     <w:p>
       <w:pPr>
-        <w:pStyle w:val="ListParagraph"/>
+        <w:pStyle w:val="Paragraphedeliste"/>
         <w:jc w:val="center"/>
         <w:rPr>
           <w:b/>
@@ -1072,7 +1072,7 @@
     </w:p>
     <w:p>
       <w:pPr>
-        <w:pStyle w:val="ListParagraph"/>
+        <w:pStyle w:val="Paragraphedeliste"/>
         <w:jc w:val="center"/>
         <w:rPr>
           <w:b/>
@@ -1107,7 +1107,7 @@
     </w:p>
     <w:p>
       <w:pPr>
-        <w:pStyle w:val="ListParagraph"/>
+        <w:pStyle w:val="Paragraphedeliste"/>
         <w:jc w:val="center"/>
         <w:rPr>
           <w:b/>
@@ -1133,7 +1133,7 @@
     </w:p>
     <w:p>
       <w:pPr>
-        <w:pStyle w:val="Heading1"/>
+        <w:pStyle w:val="Titre1"/>
       </w:pPr>
     </w:p>
     <w:p>
@@ -1154,7 +1154,7 @@
     </w:p>
     <w:p>
       <w:pPr>
-        <w:pStyle w:val="Heading1"/>
+        <w:pStyle w:val="Titre1"/>
         <w:rPr>
           <w:rFonts w:eastAsia="Calibri"/>
         </w:rPr>
@@ -1229,7 +1229,7 @@
     </w:p>
     <w:p>
       <w:pPr>
-        <w:pStyle w:val="ListParagraph"/>
+        <w:pStyle w:val="Paragraphedeliste"/>
         <w:numPr>
           <w:ilvl w:val="0"/>
           <w:numId w:val="17"/>
@@ -1259,7 +1259,7 @@
     </w:p>
     <w:p>
       <w:pPr>
-        <w:pStyle w:val="ListParagraph"/>
+        <w:pStyle w:val="Paragraphedeliste"/>
         <w:numPr>
           <w:ilvl w:val="0"/>
           <w:numId w:val="17"/>
@@ -1276,7 +1276,7 @@
     </w:p>
     <w:p>
       <w:pPr>
-        <w:pStyle w:val="ListParagraph"/>
+        <w:pStyle w:val="Paragraphedeliste"/>
         <w:numPr>
           <w:ilvl w:val="0"/>
           <w:numId w:val="17"/>
@@ -1295,7 +1295,7 @@
     </w:p>
     <w:p>
       <w:pPr>
-        <w:pStyle w:val="ListParagraph"/>
+        <w:pStyle w:val="Paragraphedeliste"/>
         <w:numPr>
           <w:ilvl w:val="0"/>
           <w:numId w:val="17"/>
@@ -1320,7 +1320,7 @@
     </w:p>
     <w:p>
       <w:pPr>
-        <w:pStyle w:val="ListParagraph"/>
+        <w:pStyle w:val="Paragraphedeliste"/>
         <w:numPr>
           <w:ilvl w:val="0"/>
           <w:numId w:val="17"/>
@@ -1389,7 +1389,7 @@
     </w:p>
     <w:p>
       <w:pPr>
-        <w:pStyle w:val="ListParagraph"/>
+        <w:pStyle w:val="Paragraphedeliste"/>
         <w:numPr>
           <w:ilvl w:val="0"/>
           <w:numId w:val="18"/>
@@ -1407,7 +1407,7 @@
     </w:p>
     <w:p>
       <w:pPr>
-        <w:pStyle w:val="ListParagraph"/>
+        <w:pStyle w:val="Paragraphedeliste"/>
         <w:numPr>
           <w:ilvl w:val="0"/>
           <w:numId w:val="18"/>
@@ -1419,7 +1419,7 @@
     </w:p>
     <w:p>
       <w:pPr>
-        <w:pStyle w:val="ListParagraph"/>
+        <w:pStyle w:val="Paragraphedeliste"/>
         <w:numPr>
           <w:ilvl w:val="1"/>
           <w:numId w:val="18"/>
@@ -1440,7 +1440,7 @@
     </w:p>
     <w:p>
       <w:pPr>
-        <w:pStyle w:val="ListParagraph"/>
+        <w:pStyle w:val="Paragraphedeliste"/>
         <w:numPr>
           <w:ilvl w:val="1"/>
           <w:numId w:val="18"/>
@@ -1463,7 +1463,7 @@
     </w:p>
     <w:p>
       <w:pPr>
-        <w:pStyle w:val="ListParagraph"/>
+        <w:pStyle w:val="Paragraphedeliste"/>
         <w:numPr>
           <w:ilvl w:val="1"/>
           <w:numId w:val="18"/>
@@ -1484,7 +1484,7 @@
     </w:p>
     <w:p>
       <w:pPr>
-        <w:pStyle w:val="ListParagraph"/>
+        <w:pStyle w:val="Paragraphedeliste"/>
         <w:numPr>
           <w:ilvl w:val="1"/>
           <w:numId w:val="18"/>
@@ -1597,7 +1597,7 @@
     </w:p>
     <w:p>
       <w:pPr>
-        <w:pStyle w:val="Heading1"/>
+        <w:pStyle w:val="Titre1"/>
         <w:rPr>
           <w:rFonts w:eastAsia="Calibri"/>
         </w:rPr>
@@ -1728,7 +1728,7 @@
     </w:p>
     <w:p>
       <w:pPr>
-        <w:pStyle w:val="ListParagraph"/>
+        <w:pStyle w:val="Paragraphedeliste"/>
         <w:numPr>
           <w:ilvl w:val="0"/>
           <w:numId w:val="22"/>
@@ -1744,7 +1744,7 @@
     </w:p>
     <w:p>
       <w:pPr>
-        <w:pStyle w:val="ListParagraph"/>
+        <w:pStyle w:val="Paragraphedeliste"/>
         <w:numPr>
           <w:ilvl w:val="0"/>
           <w:numId w:val="22"/>
@@ -1760,7 +1760,7 @@
     </w:p>
     <w:p>
       <w:pPr>
-        <w:pStyle w:val="ListParagraph"/>
+        <w:pStyle w:val="Paragraphedeliste"/>
         <w:numPr>
           <w:ilvl w:val="0"/>
           <w:numId w:val="22"/>
@@ -1776,7 +1776,7 @@
     </w:p>
     <w:p>
       <w:pPr>
-        <w:pStyle w:val="ListParagraph"/>
+        <w:pStyle w:val="Paragraphedeliste"/>
         <w:numPr>
           <w:ilvl w:val="0"/>
           <w:numId w:val="22"/>
@@ -1813,7 +1813,7 @@
     </w:p>
     <w:p>
       <w:pPr>
-        <w:pStyle w:val="Heading2"/>
+        <w:pStyle w:val="Titre2"/>
         <w:rPr>
           <w:rFonts w:eastAsia="Calibri"/>
         </w:rPr>
@@ -1827,7 +1827,7 @@
     </w:p>
     <w:p>
       <w:pPr>
-        <w:pStyle w:val="ListParagraph"/>
+        <w:pStyle w:val="Paragraphedeliste"/>
         <w:numPr>
           <w:ilvl w:val="0"/>
           <w:numId w:val="24"/>
@@ -1842,7 +1842,7 @@
     </w:p>
     <w:p>
       <w:pPr>
-        <w:pStyle w:val="ListParagraph"/>
+        <w:pStyle w:val="Paragraphedeliste"/>
         <w:numPr>
           <w:ilvl w:val="0"/>
           <w:numId w:val="24"/>
@@ -1885,7 +1885,7 @@
     </w:p>
     <w:p>
       <w:pPr>
-        <w:pStyle w:val="ListParagraph"/>
+        <w:pStyle w:val="Paragraphedeliste"/>
         <w:numPr>
           <w:ilvl w:val="0"/>
           <w:numId w:val="24"/>
@@ -1903,7 +1903,7 @@
     </w:p>
     <w:p>
       <w:pPr>
-        <w:pStyle w:val="ListParagraph"/>
+        <w:pStyle w:val="Paragraphedeliste"/>
         <w:numPr>
           <w:ilvl w:val="0"/>
           <w:numId w:val="24"/>
@@ -1952,7 +1952,7 @@
     </w:p>
     <w:p>
       <w:pPr>
-        <w:pStyle w:val="ListParagraph"/>
+        <w:pStyle w:val="Paragraphedeliste"/>
         <w:numPr>
           <w:ilvl w:val="0"/>
           <w:numId w:val="24"/>
@@ -1988,7 +1988,7 @@
     </w:p>
     <w:p>
       <w:pPr>
-        <w:pStyle w:val="Heading2"/>
+        <w:pStyle w:val="Titre2"/>
         <w:rPr>
           <w:rFonts w:eastAsia="Calibri"/>
         </w:rPr>
@@ -2002,7 +2002,7 @@
     </w:p>
     <w:p>
       <w:pPr>
-        <w:pStyle w:val="ListParagraph"/>
+        <w:pStyle w:val="Paragraphedeliste"/>
         <w:numPr>
           <w:ilvl w:val="0"/>
           <w:numId w:val="26"/>
@@ -2090,7 +2090,7 @@
     </w:p>
     <w:p>
       <w:pPr>
-        <w:pStyle w:val="ListParagraph"/>
+        <w:pStyle w:val="Paragraphedeliste"/>
         <w:numPr>
           <w:ilvl w:val="1"/>
           <w:numId w:val="26"/>
@@ -2110,7 +2110,7 @@
     </w:p>
     <w:p>
       <w:pPr>
-        <w:pStyle w:val="ListParagraph"/>
+        <w:pStyle w:val="Paragraphedeliste"/>
         <w:numPr>
           <w:ilvl w:val="0"/>
           <w:numId w:val="26"/>
@@ -2143,7 +2143,7 @@
     </w:p>
     <w:p>
       <w:pPr>
-        <w:pStyle w:val="ListParagraph"/>
+        <w:pStyle w:val="Paragraphedeliste"/>
         <w:numPr>
           <w:ilvl w:val="0"/>
           <w:numId w:val="26"/>
@@ -2212,7 +2212,7 @@
     </w:p>
     <w:p>
       <w:pPr>
-        <w:pStyle w:val="ListParagraph"/>
+        <w:pStyle w:val="Paragraphedeliste"/>
         <w:numPr>
           <w:ilvl w:val="1"/>
           <w:numId w:val="26"/>
@@ -2243,7 +2243,7 @@
     </w:p>
     <w:p>
       <w:pPr>
-        <w:pStyle w:val="ListParagraph"/>
+        <w:pStyle w:val="Paragraphedeliste"/>
         <w:numPr>
           <w:ilvl w:val="0"/>
           <w:numId w:val="26"/>
@@ -2318,7 +2318,7 @@
     </w:p>
     <w:p>
       <w:pPr>
-        <w:pStyle w:val="ListParagraph"/>
+        <w:pStyle w:val="Paragraphedeliste"/>
         <w:numPr>
           <w:ilvl w:val="1"/>
           <w:numId w:val="26"/>
@@ -2338,17 +2338,17 @@
     </w:p>
     <w:p>
       <w:pPr>
-        <w:pStyle w:val="ListParagraph"/>
-      </w:pPr>
-    </w:p>
-    <w:p>
-      <w:pPr>
-        <w:pStyle w:val="ListParagraph"/>
-      </w:pPr>
-    </w:p>
-    <w:p>
-      <w:pPr>
-        <w:pStyle w:val="Heading2"/>
+        <w:pStyle w:val="Paragraphedeliste"/>
+      </w:pPr>
+    </w:p>
+    <w:p>
+      <w:pPr>
+        <w:pStyle w:val="Paragraphedeliste"/>
+      </w:pPr>
+    </w:p>
+    <w:p>
+      <w:pPr>
+        <w:pStyle w:val="Titre2"/>
       </w:pPr>
       <w:r>
         <w:t>Travail à réaliser</w:t>
@@ -2600,7 +2600,7 @@
     </w:p>
     <w:p>
       <w:pPr>
-        <w:pStyle w:val="Heading1"/>
+        <w:pStyle w:val="Titre1"/>
       </w:pPr>
       <w:r>
         <w:lastRenderedPageBreak/>
@@ -2609,7 +2609,7 @@
     </w:p>
     <w:p>
       <w:pPr>
-        <w:pStyle w:val="ListParagraph"/>
+        <w:pStyle w:val="Paragraphedeliste"/>
         <w:numPr>
           <w:ilvl w:val="0"/>
           <w:numId w:val="20"/>
@@ -2705,7 +2705,7 @@
 <w:ftr xmlns:wpc="http://schemas.microsoft.com/office/word/2010/wordprocessingCanvas" xmlns:cx="http://schemas.microsoft.com/office/drawing/2014/chartex" xmlns:cx1="http://schemas.microsoft.com/office/drawing/2015/9/8/chartex" xmlns:cx2="http://schemas.microsoft.com/office/drawing/2015/10/21/chartex" xmlns:cx3="http://schemas.microsoft.com/office/drawing/2016/5/9/chartex" xmlns:cx4="http://schemas.microsoft.com/office/drawing/2016/5/10/chartex" xmlns:cx5="http://schemas.microsoft.com/office/drawing/2016/5/11/chartex" xmlns:cx6="http://schemas.microsoft.com/office/drawing/2016/5/12/chartex" xmlns:cx7="http://schemas.microsoft.com/office/drawing/2016/5/13/chartex" xmlns:cx8="http://schemas.microsoft.com/office/drawing/2016/5/14/chartex" xmlns:mc="http://schemas.openxmlformats.org/markup-compatibility/2006" xmlns:aink="http://schemas.microsoft.com/office/drawing/2016/ink" xmlns:am3d="http://schemas.microsoft.com/office/drawing/2017/model3d" xmlns:o="urn:schemas-microsoft-com:office:office" xmlns:oel="http://schemas.microsoft.com/office/2019/extlst" xmlns:r="http://schemas.openxmlformats.org/officeDocument/2006/relationships" xmlns:m="http://schemas.openxmlformats.org/officeDocument/2006/math" xmlns:v="urn:schemas-microsoft-com:vml" xmlns:wp14="http://schemas.microsoft.com/office/word/2010/wordprocessingDrawing" xmlns:wp="http://schemas.openxmlformats.org/drawingml/2006/wordprocessingDrawing" xmlns:w10="urn:schemas-microsoft-com:office:word" xmlns:w="http://schemas.openxmlformats.org/wordprocessingml/2006/main" xmlns:w14="http://schemas.microsoft.com/office/word/2010/wordml" xmlns:w15="http://schemas.microsoft.com/office/word/2012/wordml" xmlns:w16cex="http://schemas.microsoft.com/office/word/2018/wordml/cex" xmlns:w16cid="http://schemas.microsoft.com/office/word/2016/wordml/cid" xmlns:w16="http://schemas.microsoft.com/office/word/2018/wordml" xmlns:w16du="http://schemas.microsoft.com/office/word/2023/wordml/word16du" xmlns:w16sdtdh="http://schemas.microsoft.com/office/word/2020/wordml/sdtdatahash" xmlns:w16sdtfl="http://schemas.microsoft.com/office/word/2024/wordml/sdtformatlock" xmlns:w16se="http://schemas.microsoft.com/office/word/2015/wordml/symex" xmlns:wpg="http://schemas.microsoft.com/office/word/2010/wordprocessingGroup" xmlns:wpi="http://schemas.microsoft.com/office/word/2010/wordprocessingInk" xmlns:wne="http://schemas.microsoft.com/office/word/2006/wordml" xmlns:wps="http://schemas.microsoft.com/office/word/2010/wordprocessingShape" mc:Ignorable="w14 w15 w16se w16cid w16 w16cex w16sdtdh w16sdtfl w16du wp14">
   <w:p>
     <w:pPr>
-      <w:pStyle w:val="Header"/>
+      <w:pStyle w:val="En-tte"/>
       <w:pBdr>
         <w:top w:val="single" w:sz="4" w:space="1" w:color="auto"/>
       </w:pBdr>
@@ -2777,7 +2777,7 @@
         </w:tcPr>
         <w:p>
           <w:pPr>
-            <w:pStyle w:val="Header"/>
+            <w:pStyle w:val="En-tte"/>
             <w:ind w:left="-115"/>
           </w:pPr>
         </w:p>
@@ -2788,7 +2788,7 @@
         </w:tcPr>
         <w:p>
           <w:pPr>
-            <w:pStyle w:val="Header"/>
+            <w:pStyle w:val="En-tte"/>
             <w:jc w:val="center"/>
           </w:pPr>
         </w:p>
@@ -2799,7 +2799,7 @@
         </w:tcPr>
         <w:p>
           <w:pPr>
-            <w:pStyle w:val="Header"/>
+            <w:pStyle w:val="En-tte"/>
             <w:ind w:right="-115"/>
             <w:jc w:val="right"/>
           </w:pPr>
@@ -2809,7 +2809,7 @@
   </w:tbl>
   <w:p>
     <w:pPr>
-      <w:pStyle w:val="Header"/>
+      <w:pStyle w:val="En-tte"/>
     </w:pPr>
   </w:p>
 </w:hdr>
@@ -6397,11 +6397,11 @@
     <w:qFormat/>
     <w:rsid w:val="00200014"/>
   </w:style>
-  <w:style w:type="paragraph" w:styleId="Heading1">
+  <w:style w:type="paragraph" w:styleId="Titre1">
     <w:name w:val="heading 1"/>
     <w:basedOn w:val="Normal"/>
     <w:next w:val="Normal"/>
-    <w:link w:val="Heading1Char"/>
+    <w:link w:val="Titre1Car"/>
     <w:uiPriority w:val="9"/>
     <w:qFormat/>
     <w:rsid w:val="00DC3DE7"/>
@@ -6418,11 +6418,11 @@
       <w:szCs w:val="32"/>
     </w:rPr>
   </w:style>
-  <w:style w:type="paragraph" w:styleId="Heading2">
+  <w:style w:type="paragraph" w:styleId="Titre2">
     <w:name w:val="heading 2"/>
     <w:basedOn w:val="Normal"/>
     <w:next w:val="Normal"/>
-    <w:link w:val="Heading2Char"/>
+    <w:link w:val="Titre2Car"/>
     <w:uiPriority w:val="9"/>
     <w:unhideWhenUsed/>
     <w:qFormat/>
@@ -6440,11 +6440,11 @@
       <w:szCs w:val="26"/>
     </w:rPr>
   </w:style>
-  <w:style w:type="paragraph" w:styleId="Heading3">
+  <w:style w:type="paragraph" w:styleId="Titre3">
     <w:name w:val="heading 3"/>
     <w:basedOn w:val="Normal"/>
     <w:next w:val="Normal"/>
-    <w:link w:val="Heading3Char"/>
+    <w:link w:val="Titre3Car"/>
     <w:uiPriority w:val="9"/>
     <w:semiHidden/>
     <w:unhideWhenUsed/>
@@ -6463,13 +6463,13 @@
       <w:szCs w:val="24"/>
     </w:rPr>
   </w:style>
-  <w:style w:type="character" w:default="1" w:styleId="DefaultParagraphFont">
+  <w:style w:type="character" w:default="1" w:styleId="Policepardfaut">
     <w:name w:val="Default Paragraph Font"/>
     <w:uiPriority w:val="1"/>
     <w:semiHidden/>
     <w:unhideWhenUsed/>
   </w:style>
-  <w:style w:type="table" w:default="1" w:styleId="TableNormal">
+  <w:style w:type="table" w:default="1" w:styleId="TableauNormal">
     <w:name w:val="Normal Table"/>
     <w:uiPriority w:val="99"/>
     <w:semiHidden/>
@@ -6484,17 +6484,17 @@
       </w:tblCellMar>
     </w:tblPr>
   </w:style>
-  <w:style w:type="numbering" w:default="1" w:styleId="NoList">
+  <w:style w:type="numbering" w:default="1" w:styleId="Aucuneliste">
     <w:name w:val="No List"/>
     <w:uiPriority w:val="99"/>
     <w:semiHidden/>
     <w:unhideWhenUsed/>
   </w:style>
-  <w:style w:type="paragraph" w:styleId="Title">
+  <w:style w:type="paragraph" w:styleId="Titre">
     <w:name w:val="Title"/>
     <w:basedOn w:val="Normal"/>
     <w:next w:val="Normal"/>
-    <w:link w:val="TitleChar"/>
+    <w:link w:val="TitreCar"/>
     <w:uiPriority w:val="10"/>
     <w:qFormat/>
     <w:rsid w:val="00DC3DE7"/>
@@ -6511,10 +6511,10 @@
       <w:szCs w:val="56"/>
     </w:rPr>
   </w:style>
-  <w:style w:type="character" w:customStyle="1" w:styleId="TitleChar">
-    <w:name w:val="Title Char"/>
-    <w:basedOn w:val="DefaultParagraphFont"/>
-    <w:link w:val="Title"/>
+  <w:style w:type="character" w:customStyle="1" w:styleId="TitreCar">
+    <w:name w:val="Titre Car"/>
+    <w:basedOn w:val="Policepardfaut"/>
+    <w:link w:val="Titre"/>
     <w:uiPriority w:val="10"/>
     <w:rsid w:val="00DC3DE7"/>
     <w:rPr>
@@ -6525,10 +6525,10 @@
       <w:szCs w:val="56"/>
     </w:rPr>
   </w:style>
-  <w:style w:type="paragraph" w:styleId="Header">
+  <w:style w:type="paragraph" w:styleId="En-tte">
     <w:name w:val="header"/>
     <w:basedOn w:val="Normal"/>
-    <w:link w:val="HeaderChar"/>
+    <w:link w:val="En-tteCar"/>
     <w:uiPriority w:val="99"/>
     <w:unhideWhenUsed/>
     <w:rsid w:val="00DC3DE7"/>
@@ -6540,17 +6540,17 @@
       <w:spacing w:after="0" w:line="240" w:lineRule="auto"/>
     </w:pPr>
   </w:style>
-  <w:style w:type="character" w:customStyle="1" w:styleId="HeaderChar">
-    <w:name w:val="Header Char"/>
-    <w:basedOn w:val="DefaultParagraphFont"/>
-    <w:link w:val="Header"/>
+  <w:style w:type="character" w:customStyle="1" w:styleId="En-tteCar">
+    <w:name w:val="En-tête Car"/>
+    <w:basedOn w:val="Policepardfaut"/>
+    <w:link w:val="En-tte"/>
     <w:uiPriority w:val="99"/>
     <w:rsid w:val="00DC3DE7"/>
   </w:style>
-  <w:style w:type="paragraph" w:styleId="Footer">
+  <w:style w:type="paragraph" w:styleId="Pieddepage">
     <w:name w:val="footer"/>
     <w:basedOn w:val="Normal"/>
-    <w:link w:val="FooterChar"/>
+    <w:link w:val="PieddepageCar"/>
     <w:uiPriority w:val="99"/>
     <w:unhideWhenUsed/>
     <w:rsid w:val="00DC3DE7"/>
@@ -6562,17 +6562,17 @@
       <w:spacing w:after="0" w:line="240" w:lineRule="auto"/>
     </w:pPr>
   </w:style>
-  <w:style w:type="character" w:customStyle="1" w:styleId="FooterChar">
-    <w:name w:val="Footer Char"/>
-    <w:basedOn w:val="DefaultParagraphFont"/>
-    <w:link w:val="Footer"/>
+  <w:style w:type="character" w:customStyle="1" w:styleId="PieddepageCar">
+    <w:name w:val="Pied de page Car"/>
+    <w:basedOn w:val="Policepardfaut"/>
+    <w:link w:val="Pieddepage"/>
     <w:uiPriority w:val="99"/>
     <w:rsid w:val="00DC3DE7"/>
   </w:style>
-  <w:style w:type="character" w:customStyle="1" w:styleId="Heading1Char">
-    <w:name w:val="Heading 1 Char"/>
-    <w:basedOn w:val="DefaultParagraphFont"/>
-    <w:link w:val="Heading1"/>
+  <w:style w:type="character" w:customStyle="1" w:styleId="Titre1Car">
+    <w:name w:val="Titre 1 Car"/>
+    <w:basedOn w:val="Policepardfaut"/>
+    <w:link w:val="Titre1"/>
     <w:uiPriority w:val="9"/>
     <w:rsid w:val="00DC3DE7"/>
     <w:rPr>
@@ -6582,7 +6582,7 @@
       <w:szCs w:val="32"/>
     </w:rPr>
   </w:style>
-  <w:style w:type="paragraph" w:styleId="ListParagraph">
+  <w:style w:type="paragraph" w:styleId="Paragraphedeliste">
     <w:name w:val="List Paragraph"/>
     <w:basedOn w:val="Normal"/>
     <w:uiPriority w:val="34"/>
@@ -6593,9 +6593,9 @@
       <w:contextualSpacing/>
     </w:pPr>
   </w:style>
-  <w:style w:type="character" w:styleId="Hyperlink">
+  <w:style w:type="character" w:styleId="Lienhypertexte">
     <w:name w:val="Hyperlink"/>
-    <w:basedOn w:val="DefaultParagraphFont"/>
+    <w:basedOn w:val="Policepardfaut"/>
     <w:uiPriority w:val="99"/>
     <w:unhideWhenUsed/>
     <w:rsid w:val="009014AD"/>
@@ -6604,9 +6604,9 @@
       <w:u w:val="single"/>
     </w:rPr>
   </w:style>
-  <w:style w:type="table" w:styleId="TableGrid">
+  <w:style w:type="table" w:styleId="Grilledutableau">
     <w:name w:val="Table Grid"/>
-    <w:basedOn w:val="TableNormal"/>
+    <w:basedOn w:val="TableauNormal"/>
     <w:uiPriority w:val="59"/>
     <w:rsid w:val="00FB4123"/>
     <w:pPr>
@@ -6623,10 +6623,10 @@
       </w:tblBorders>
     </w:tblPr>
   </w:style>
-  <w:style w:type="character" w:customStyle="1" w:styleId="Heading3Char">
-    <w:name w:val="Heading 3 Char"/>
-    <w:basedOn w:val="DefaultParagraphFont"/>
-    <w:link w:val="Heading3"/>
+  <w:style w:type="character" w:customStyle="1" w:styleId="Titre3Car">
+    <w:name w:val="Titre 3 Car"/>
+    <w:basedOn w:val="Policepardfaut"/>
+    <w:link w:val="Titre3"/>
     <w:uiPriority w:val="9"/>
     <w:semiHidden/>
     <w:rsid w:val="003F3FB9"/>
@@ -6637,10 +6637,10 @@
       <w:szCs w:val="24"/>
     </w:rPr>
   </w:style>
-  <w:style w:type="character" w:customStyle="1" w:styleId="Heading2Char">
-    <w:name w:val="Heading 2 Char"/>
-    <w:basedOn w:val="DefaultParagraphFont"/>
-    <w:link w:val="Heading2"/>
+  <w:style w:type="character" w:customStyle="1" w:styleId="Titre2Car">
+    <w:name w:val="Titre 2 Car"/>
+    <w:basedOn w:val="Policepardfaut"/>
+    <w:link w:val="Titre2"/>
     <w:uiPriority w:val="9"/>
     <w:rsid w:val="00E96A97"/>
     <w:rPr>

</xml_diff>

<commit_message>
termienr la partie 2 java
</commit_message>
<xml_diff>
--- a/enonces/S2 - TP1.docx
+++ b/enonces/S2 - TP1.docx
@@ -874,7 +874,6 @@
         <w:t xml:space="preserve">Appeler la méthode </w:t>
       </w:r>
       <w:proofErr w:type="spellStart"/>
-      <w:proofErr w:type="gramStart"/>
       <w:r>
         <w:rPr>
           <w:rFonts w:ascii="Calibri" w:eastAsia="Calibri" w:hAnsi="Calibri" w:cs="Calibri"/>
@@ -886,14 +885,7 @@
         <w:rPr>
           <w:rFonts w:ascii="Calibri" w:eastAsia="Calibri" w:hAnsi="Calibri" w:cs="Calibri"/>
         </w:rPr>
-        <w:t>(</w:t>
-      </w:r>
-      <w:proofErr w:type="gramEnd"/>
-      <w:r>
-        <w:rPr>
-          <w:rFonts w:ascii="Calibri" w:eastAsia="Calibri" w:hAnsi="Calibri" w:cs="Calibri"/>
-        </w:rPr>
-        <w:t>) sur cet objet.</w:t>
+        <w:t>() sur cet objet.</w:t>
       </w:r>
     </w:p>
     <w:p>
@@ -950,7 +942,6 @@
         <w:t xml:space="preserve">Appeler la méthode </w:t>
       </w:r>
       <w:proofErr w:type="spellStart"/>
-      <w:proofErr w:type="gramStart"/>
       <w:r>
         <w:rPr>
           <w:rFonts w:ascii="Calibri" w:eastAsia="Calibri" w:hAnsi="Calibri" w:cs="Calibri"/>
@@ -962,14 +953,7 @@
         <w:rPr>
           <w:rFonts w:ascii="Calibri" w:eastAsia="Calibri" w:hAnsi="Calibri" w:cs="Calibri"/>
         </w:rPr>
-        <w:t>(</w:t>
-      </w:r>
-      <w:proofErr w:type="gramEnd"/>
-      <w:r>
-        <w:rPr>
-          <w:rFonts w:ascii="Calibri" w:eastAsia="Calibri" w:hAnsi="Calibri" w:cs="Calibri"/>
-        </w:rPr>
-        <w:t>) sur cet objet.</w:t>
+        <w:t>() sur cet objet.</w:t>
       </w:r>
     </w:p>
     <w:p>
@@ -1235,21 +1219,8 @@
           <w:numId w:val="17"/>
         </w:numPr>
       </w:pPr>
-      <w:proofErr w:type="gramStart"/>
-      <w:r>
-        <w:t>id</w:t>
-      </w:r>
-      <w:proofErr w:type="gramEnd"/>
-      <w:r>
-        <w:t xml:space="preserve"> : </w:t>
-      </w:r>
-      <w:proofErr w:type="gramStart"/>
-      <w:r>
-        <w:t>Number(</w:t>
-      </w:r>
-      <w:proofErr w:type="gramEnd"/>
-      <w:r>
-        <w:t xml:space="preserve">12,0) auto </w:t>
+      <w:r>
+        <w:t xml:space="preserve">id : Number(12,0) auto </w:t>
       </w:r>
       <w:proofErr w:type="spellStart"/>
       <w:r>
@@ -1265,13 +1236,8 @@
           <w:numId w:val="17"/>
         </w:numPr>
       </w:pPr>
-      <w:proofErr w:type="gramStart"/>
-      <w:r>
-        <w:t>nom</w:t>
-      </w:r>
-      <w:proofErr w:type="gramEnd"/>
-      <w:r>
-        <w:t> : VARCHAR2</w:t>
+      <w:r>
+        <w:t>nom : VARCHAR2</w:t>
       </w:r>
     </w:p>
     <w:p>
@@ -1283,12 +1249,10 @@
         </w:numPr>
       </w:pPr>
       <w:proofErr w:type="spellStart"/>
-      <w:proofErr w:type="gramStart"/>
       <w:r>
         <w:t>annee</w:t>
       </w:r>
       <w:proofErr w:type="spellEnd"/>
-      <w:proofErr w:type="gramEnd"/>
       <w:r>
         <w:t> : Number (4,0)</w:t>
       </w:r>
@@ -1301,21 +1265,8 @@
           <w:numId w:val="17"/>
         </w:numPr>
       </w:pPr>
-      <w:proofErr w:type="gramStart"/>
-      <w:r>
-        <w:t>total</w:t>
-      </w:r>
-      <w:proofErr w:type="gramEnd"/>
-      <w:r>
-        <w:t xml:space="preserve"> : </w:t>
-      </w:r>
-      <w:proofErr w:type="gramStart"/>
-      <w:r>
-        <w:t>Number(</w:t>
-      </w:r>
-      <w:proofErr w:type="gramEnd"/>
-      <w:r>
-        <w:t>10,2)</w:t>
+      <w:r>
+        <w:t>total : Number(10,2)</w:t>
       </w:r>
     </w:p>
     <w:p>
@@ -1326,21 +1277,8 @@
           <w:numId w:val="17"/>
         </w:numPr>
       </w:pPr>
-      <w:proofErr w:type="gramStart"/>
-      <w:r>
-        <w:t>moyenne</w:t>
-      </w:r>
-      <w:proofErr w:type="gramEnd"/>
-      <w:r>
-        <w:t xml:space="preserve"> : </w:t>
-      </w:r>
-      <w:proofErr w:type="gramStart"/>
-      <w:r>
-        <w:t>Number(</w:t>
-      </w:r>
-      <w:proofErr w:type="gramEnd"/>
-      <w:r>
-        <w:t>10,2)</w:t>
+      <w:r>
+        <w:t>moyenne : Number(10,2)</w:t>
       </w:r>
     </w:p>
     <w:p/>
@@ -1425,7 +1363,6 @@
           <w:numId w:val="18"/>
         </w:numPr>
       </w:pPr>
-      <w:proofErr w:type="gramStart"/>
       <w:r>
         <w:rPr>
           <w:b/>
@@ -1433,7 +1370,6 @@
         </w:rPr>
         <w:t>nom</w:t>
       </w:r>
-      <w:proofErr w:type="gramEnd"/>
       <w:r>
         <w:t xml:space="preserve"> est le nom complet du vendeur ayant le plus de ventes pour l’année.</w:t>
       </w:r>
@@ -1447,7 +1383,6 @@
         </w:numPr>
       </w:pPr>
       <w:proofErr w:type="spellStart"/>
-      <w:proofErr w:type="gramStart"/>
       <w:r>
         <w:rPr>
           <w:b/>
@@ -1456,7 +1391,6 @@
         <w:t>annee</w:t>
       </w:r>
       <w:proofErr w:type="spellEnd"/>
-      <w:proofErr w:type="gramEnd"/>
       <w:r>
         <w:t> est l’année (ex : 2016).</w:t>
       </w:r>
@@ -1469,7 +1403,6 @@
           <w:numId w:val="18"/>
         </w:numPr>
       </w:pPr>
-      <w:proofErr w:type="gramStart"/>
       <w:r>
         <w:rPr>
           <w:b/>
@@ -1477,7 +1410,6 @@
         </w:rPr>
         <w:t>total</w:t>
       </w:r>
-      <w:proofErr w:type="gramEnd"/>
       <w:r>
         <w:t xml:space="preserve"> est le montant total vendu par le vendeur pour cette année.</w:t>
       </w:r>
@@ -1490,7 +1422,6 @@
           <w:numId w:val="18"/>
         </w:numPr>
       </w:pPr>
-      <w:proofErr w:type="gramStart"/>
       <w:r>
         <w:rPr>
           <w:b/>
@@ -1498,7 +1429,6 @@
         </w:rPr>
         <w:t>moyenne</w:t>
       </w:r>
-      <w:proofErr w:type="gramEnd"/>
       <w:r>
         <w:t xml:space="preserve"> est la moyenne de ventes des vendeurs pour l’année en cours.</w:t>
       </w:r>
@@ -1584,6 +1514,65 @@
     </w:p>
     <w:p>
       <w:pPr>
+        <w:jc w:val="center"/>
+        <w:rPr>
+          <w:b/>
+          <w:bCs/>
+        </w:rPr>
+      </w:pPr>
+    </w:p>
+    <w:p>
+      <w:pPr>
+        <w:jc w:val="center"/>
+        <w:rPr>
+          <w:b/>
+          <w:bCs/>
+        </w:rPr>
+      </w:pPr>
+      <w:r>
+        <w:rPr>
+          <w:b/>
+          <w:bCs/>
+        </w:rPr>
+        <w:drawing>
+          <wp:inline distT="0" distB="0" distL="0" distR="0" wp14:anchorId="450DAFB8" wp14:editId="27E2B602">
+            <wp:extent cx="6798780" cy="1367625"/>
+            <wp:effectExtent l="0" t="0" r="2540" b="4445"/>
+            <wp:docPr id="923990232" name="Image 1" descr="Une image contenant texte, capture d’écran, Police, logiciel&#10;&#10;Le contenu généré par l’IA peut être incorrect."/>
+            <wp:cNvGraphicFramePr>
+              <a:graphicFrameLocks xmlns:a="http://schemas.openxmlformats.org/drawingml/2006/main" noChangeAspect="1"/>
+            </wp:cNvGraphicFramePr>
+            <a:graphic xmlns:a="http://schemas.openxmlformats.org/drawingml/2006/main">
+              <a:graphicData uri="http://schemas.openxmlformats.org/drawingml/2006/picture">
+                <pic:pic xmlns:pic="http://schemas.openxmlformats.org/drawingml/2006/picture">
+                  <pic:nvPicPr>
+                    <pic:cNvPr id="923990232" name="Image 1" descr="Une image contenant texte, capture d’écran, Police, logiciel&#10;&#10;Le contenu généré par l’IA peut être incorrect."/>
+                    <pic:cNvPicPr/>
+                  </pic:nvPicPr>
+                  <pic:blipFill>
+                    <a:blip r:embed="rId8"/>
+                    <a:stretch>
+                      <a:fillRect/>
+                    </a:stretch>
+                  </pic:blipFill>
+                  <pic:spPr>
+                    <a:xfrm>
+                      <a:off x="0" y="0"/>
+                      <a:ext cx="6810088" cy="1369900"/>
+                    </a:xfrm>
+                    <a:prstGeom prst="rect">
+                      <a:avLst/>
+                    </a:prstGeom>
+                  </pic:spPr>
+                </pic:pic>
+              </a:graphicData>
+            </a:graphic>
+          </wp:inline>
+        </w:drawing>
+      </w:r>
+    </w:p>
+    <w:p>
+      <w:pPr>
         <w:rPr>
           <w:rFonts w:eastAsia="Calibri"/>
         </w:rPr>
@@ -1594,6 +1583,47 @@
         </w:rPr>
         <w:br w:type="page"/>
       </w:r>
+      <w:r>
+        <w:rPr>
+          <w:rFonts w:eastAsia="Calibri"/>
+        </w:rPr>
+        <w:lastRenderedPageBreak/>
+        <w:drawing>
+          <wp:inline distT="0" distB="0" distL="0" distR="0" wp14:anchorId="6A2FCFC9" wp14:editId="7C010E86">
+            <wp:extent cx="4791744" cy="2781688"/>
+            <wp:effectExtent l="0" t="0" r="8890" b="0"/>
+            <wp:docPr id="526930865" name="Image 1" descr="Une image contenant texte, Appareils électroniques, capture d’écran, affichage&#10;&#10;Le contenu généré par l’IA peut être incorrect."/>
+            <wp:cNvGraphicFramePr>
+              <a:graphicFrameLocks xmlns:a="http://schemas.openxmlformats.org/drawingml/2006/main" noChangeAspect="1"/>
+            </wp:cNvGraphicFramePr>
+            <a:graphic xmlns:a="http://schemas.openxmlformats.org/drawingml/2006/main">
+              <a:graphicData uri="http://schemas.openxmlformats.org/drawingml/2006/picture">
+                <pic:pic xmlns:pic="http://schemas.openxmlformats.org/drawingml/2006/picture">
+                  <pic:nvPicPr>
+                    <pic:cNvPr id="526930865" name="Image 1" descr="Une image contenant texte, Appareils électroniques, capture d’écran, affichage&#10;&#10;Le contenu généré par l’IA peut être incorrect."/>
+                    <pic:cNvPicPr/>
+                  </pic:nvPicPr>
+                  <pic:blipFill>
+                    <a:blip r:embed="rId9"/>
+                    <a:stretch>
+                      <a:fillRect/>
+                    </a:stretch>
+                  </pic:blipFill>
+                  <pic:spPr>
+                    <a:xfrm>
+                      <a:off x="0" y="0"/>
+                      <a:ext cx="4791744" cy="2781688"/>
+                    </a:xfrm>
+                    <a:prstGeom prst="rect">
+                      <a:avLst/>
+                    </a:prstGeom>
+                  </pic:spPr>
+                </pic:pic>
+              </a:graphicData>
+            </a:graphic>
+          </wp:inline>
+        </w:drawing>
+      </w:r>
     </w:p>
     <w:p>
       <w:pPr>
@@ -1606,7 +1636,6 @@
         <w:rPr>
           <w:rFonts w:eastAsia="Calibri"/>
         </w:rPr>
-        <w:lastRenderedPageBreak/>
         <w:t xml:space="preserve">Exercice 3 : </w:t>
       </w:r>
       <w:r>
@@ -1897,15 +1926,7 @@
       </w:r>
       <w:proofErr w:type="spellEnd"/>
       <w:r>
-        <w:t xml:space="preserve"> mappé avec @</w:t>
-      </w:r>
-      <w:proofErr w:type="gramStart"/>
-      <w:r>
-        <w:t>Enumerated(</w:t>
-      </w:r>
-      <w:proofErr w:type="gramEnd"/>
-      <w:r>
-        <w:t>EnumType.STRING)</w:t>
+        <w:t xml:space="preserve"> mappé avec @Enumerated(EnumType.STRING)</w:t>
       </w:r>
       <w:r>
         <w:t>.</w:t>
@@ -2003,15 +2024,7 @@
       </w:r>
       <w:proofErr w:type="spellEnd"/>
       <w:r>
-        <w:t xml:space="preserve">) directement dans la méthode </w:t>
-      </w:r>
-      <w:proofErr w:type="gramStart"/>
-      <w:r>
-        <w:t>main(</w:t>
-      </w:r>
-      <w:proofErr w:type="gramEnd"/>
-      <w:r>
-        <w:t>)</w:t>
+        <w:t>) directement dans la méthode main()</w:t>
       </w:r>
     </w:p>
     <w:p>
@@ -2064,15 +2077,7 @@
       </w:r>
       <w:proofErr w:type="spellEnd"/>
       <w:r>
-        <w:t xml:space="preserve">, </w:t>
-      </w:r>
-      <w:proofErr w:type="gramStart"/>
-      <w:r>
-        <w:t>email</w:t>
-      </w:r>
-      <w:proofErr w:type="gramEnd"/>
-      <w:r>
-        <w:t xml:space="preserve">, </w:t>
+        <w:t xml:space="preserve">, email, </w:t>
       </w:r>
       <w:proofErr w:type="spellStart"/>
       <w:r>
@@ -2248,6 +2253,7 @@
       </w:pPr>
       <w:proofErr w:type="spellStart"/>
       <w:r>
+        <w:lastRenderedPageBreak/>
         <w:t>Categorie</w:t>
       </w:r>
       <w:proofErr w:type="spellEnd"/>
@@ -2390,11 +2396,7 @@
         </w:numPr>
       </w:pPr>
       <w:r>
-        <w:t xml:space="preserve">Créer toutes les classes d’entités dans un package (ex: </w:t>
-      </w:r>
-      <w:proofErr w:type="gramStart"/>
-      <w:r>
-        <w:t>com.</w:t>
+        <w:t>Créer toutes les classes d’entités dans un package (ex: com.</w:t>
       </w:r>
       <w:r>
         <w:t>tp1librairie</w:t>
@@ -2405,7 +2407,6 @@
       <w:r>
         <w:t>entite</w:t>
       </w:r>
-      <w:proofErr w:type="gramEnd"/>
       <w:r>
         <w:t>)</w:t>
       </w:r>
@@ -2457,7 +2458,6 @@
         </w:numPr>
       </w:pPr>
       <w:r>
-        <w:lastRenderedPageBreak/>
         <w:t xml:space="preserve">Dans une classe </w:t>
       </w:r>
       <w:proofErr w:type="spellStart"/>
@@ -2466,15 +2466,7 @@
       </w:r>
       <w:proofErr w:type="spellEnd"/>
       <w:r>
-        <w:t xml:space="preserve">, implémenter dans la méthode </w:t>
-      </w:r>
-      <w:proofErr w:type="gramStart"/>
-      <w:r>
-        <w:t>main(</w:t>
-      </w:r>
-      <w:proofErr w:type="gramEnd"/>
-      <w:r>
-        <w:t>) :</w:t>
+        <w:t>, implémenter dans la méthode main() :</w:t>
       </w:r>
     </w:p>
     <w:p>
@@ -2693,8 +2685,8 @@
       </w:r>
     </w:p>
     <w:sectPr>
-      <w:headerReference w:type="default" r:id="rId8"/>
-      <w:footerReference w:type="default" r:id="rId9"/>
+      <w:headerReference w:type="default" r:id="rId10"/>
+      <w:footerReference w:type="default" r:id="rId11"/>
       <w:pgSz w:w="12240" w:h="15840"/>
       <w:pgMar w:top="1440" w:right="1800" w:bottom="1440" w:left="1800" w:header="708" w:footer="708" w:gutter="0"/>
       <w:cols w:space="708"/>

</xml_diff>

<commit_message>
Ajout noms dans le docx
</commit_message>
<xml_diff>
--- a/enonces/S2 - TP1.docx
+++ b/enonces/S2 - TP1.docx
@@ -58,13 +58,15 @@
           <w:b/>
           <w:bCs/>
           <w:u w:val="single"/>
-        </w:rPr>
-      </w:pPr>
-      <w:r>
-        <w:rPr>
-          <w:rFonts w:ascii="Calibri" w:eastAsia="Calibri" w:hAnsi="Calibri" w:cs="Calibri"/>
-          <w:b/>
-          <w:bCs/>
+          <w:lang w:val="en-US"/>
+        </w:rPr>
+      </w:pPr>
+      <w:r>
+        <w:rPr>
+          <w:rFonts w:ascii="Calibri" w:eastAsia="Calibri" w:hAnsi="Calibri" w:cs="Calibri"/>
+          <w:b/>
+          <w:bCs/>
+          <w:lang w:val="en-US"/>
         </w:rPr>
         <w:t xml:space="preserve"> </w:t>
       </w:r>
@@ -73,7 +75,17 @@
           <w:rFonts w:ascii="Calibri" w:eastAsia="Calibri" w:hAnsi="Calibri" w:cs="Calibri"/>
           <w:b/>
           <w:bCs/>
+          <w:lang w:val="en-US"/>
+        </w:rPr>
+        <w:t>Frederik Richer Balthazard 2410658</w:t>
+      </w:r>
+      <w:r>
+        <w:rPr>
+          <w:rFonts w:ascii="Calibri" w:eastAsia="Calibri" w:hAnsi="Calibri" w:cs="Calibri"/>
+          <w:b/>
+          <w:bCs/>
           <w:u w:val="single"/>
+          <w:lang w:val="en-US"/>
         </w:rPr>
         <w:tab/>
       </w:r>
@@ -83,6 +95,7 @@
           <w:b/>
           <w:bCs/>
           <w:u w:val="single"/>
+          <w:lang w:val="en-US"/>
         </w:rPr>
         <w:tab/>
       </w:r>
@@ -92,6 +105,7 @@
           <w:b/>
           <w:bCs/>
           <w:u w:val="single"/>
+          <w:lang w:val="en-US"/>
         </w:rPr>
         <w:tab/>
       </w:r>
@@ -101,6 +115,7 @@
           <w:b/>
           <w:bCs/>
           <w:u w:val="single"/>
+          <w:lang w:val="en-US"/>
         </w:rPr>
         <w:tab/>
       </w:r>
@@ -110,6 +125,7 @@
           <w:b/>
           <w:bCs/>
           <w:u w:val="single"/>
+          <w:lang w:val="en-US"/>
         </w:rPr>
         <w:tab/>
       </w:r>
@@ -119,6 +135,7 @@
           <w:b/>
           <w:bCs/>
           <w:u w:val="single"/>
+          <w:lang w:val="en-US"/>
         </w:rPr>
         <w:tab/>
       </w:r>
@@ -130,6 +147,7 @@
           <w:b/>
           <w:bCs/>
           <w:u w:val="single"/>
+          <w:lang w:val="en-US"/>
         </w:rPr>
       </w:pPr>
       <w:r>
@@ -138,6 +156,37 @@
           <w:b/>
           <w:bCs/>
           <w:u w:val="single"/>
+          <w:lang w:val="en-US"/>
+        </w:rPr>
+        <w:t>Benjamin T</w:t>
+      </w:r>
+      <w:r>
+        <w:rPr>
+          <w:rFonts w:ascii="Calibri" w:eastAsia="Calibri" w:hAnsi="Calibri" w:cs="Calibri"/>
+          <w:b/>
+          <w:bCs/>
+          <w:u w:val="single"/>
+          <w:lang w:val="en-US"/>
+        </w:rPr>
+        <w:t xml:space="preserve">urcotte </w:t>
+      </w:r>
+      <w:r>
+        <w:rPr>
+          <w:rFonts w:ascii="Calibri" w:eastAsia="Calibri" w:hAnsi="Calibri" w:cs="Calibri"/>
+          <w:b/>
+          <w:bCs/>
+          <w:u w:val="single"/>
+          <w:lang w:val="en-US"/>
+        </w:rPr>
+        <w:t>2243891</w:t>
+      </w:r>
+      <w:r>
+        <w:rPr>
+          <w:rFonts w:ascii="Calibri" w:eastAsia="Calibri" w:hAnsi="Calibri" w:cs="Calibri"/>
+          <w:b/>
+          <w:bCs/>
+          <w:u w:val="single"/>
+          <w:lang w:val="en-US"/>
         </w:rPr>
         <w:tab/>
       </w:r>
@@ -147,6 +196,7 @@
           <w:b/>
           <w:bCs/>
           <w:u w:val="single"/>
+          <w:lang w:val="en-US"/>
         </w:rPr>
         <w:tab/>
       </w:r>
@@ -156,6 +206,7 @@
           <w:b/>
           <w:bCs/>
           <w:u w:val="single"/>
+          <w:lang w:val="en-US"/>
         </w:rPr>
         <w:tab/>
       </w:r>
@@ -165,6 +216,7 @@
           <w:b/>
           <w:bCs/>
           <w:u w:val="single"/>
+          <w:lang w:val="en-US"/>
         </w:rPr>
         <w:tab/>
       </w:r>
@@ -174,6 +226,7 @@
           <w:b/>
           <w:bCs/>
           <w:u w:val="single"/>
+          <w:lang w:val="en-US"/>
         </w:rPr>
         <w:tab/>
       </w:r>
@@ -183,6 +236,7 @@
           <w:b/>
           <w:bCs/>
           <w:u w:val="single"/>
+          <w:lang w:val="en-US"/>
         </w:rPr>
         <w:tab/>
       </w:r>
@@ -1069,6 +1123,7 @@
       <w:r>
         <w:rPr>
           <w:rFonts w:ascii="Calibri" w:eastAsia="Calibri" w:hAnsi="Calibri" w:cs="Calibri"/>
+          <w:noProof/>
         </w:rPr>
         <w:drawing>
           <wp:inline distT="0" distB="0" distL="0" distR="0" wp14:anchorId="05B5AFD4" wp14:editId="0925B850">
@@ -1165,6 +1220,7 @@
       <w:r>
         <w:rPr>
           <w:rFonts w:eastAsia="Calibri"/>
+          <w:noProof/>
         </w:rPr>
         <w:lastRenderedPageBreak/>
         <w:drawing>
@@ -1570,6 +1626,7 @@
       <w:r>
         <w:rPr>
           <w:rFonts w:eastAsia="Calibri"/>
+          <w:noProof/>
         </w:rPr>
         <w:lastRenderedPageBreak/>
         <w:drawing>
@@ -1618,6 +1675,7 @@
       <w:r>
         <w:rPr>
           <w:rFonts w:eastAsia="Calibri"/>
+          <w:noProof/>
         </w:rPr>
         <w:drawing>
           <wp:inline distT="0" distB="0" distL="0" distR="0" wp14:anchorId="2884C11D" wp14:editId="015BA07D">

</xml_diff>